<commit_message>
docx: 자전거 관리 requirement list 수정
</commit_message>
<xml_diff>
--- a/RequirementList/RequirementList_dy.docx
+++ b/RequirementList/RequirementList_dy.docx
@@ -74,7 +74,6 @@
           <w:p>
             <w:pPr>
               <w:rPr>
-                <w:rFonts w:hint="eastAsia"/>
                 <w:b/>
                 <w:bCs/>
               </w:rPr>
@@ -104,7 +103,6 @@
           <w:p>
             <w:pPr>
               <w:rPr>
-                <w:rFonts w:hint="eastAsia"/>
                 <w:b/>
                 <w:bCs/>
               </w:rPr>
@@ -137,11 +135,6 @@
             <w:hideMark/>
           </w:tcPr>
           <w:p>
-            <w:pPr>
-              <w:rPr>
-                <w:rFonts w:hint="eastAsia"/>
-              </w:rPr>
-            </w:pPr>
             <w:r>
               <w:rPr>
                 <w:rFonts w:hint="eastAsia"/>
@@ -163,11 +156,6 @@
             <w:hideMark/>
           </w:tcPr>
           <w:p>
-            <w:pPr>
-              <w:rPr>
-                <w:rFonts w:hint="eastAsia"/>
-              </w:rPr>
-            </w:pPr>
             <w:r>
               <w:rPr>
                 <w:rFonts w:hint="eastAsia"/>
@@ -189,11 +177,6 @@
             <w:hideMark/>
           </w:tcPr>
           <w:p>
-            <w:pPr>
-              <w:rPr>
-                <w:rFonts w:hint="eastAsia"/>
-              </w:rPr>
-            </w:pPr>
             <w:r>
               <w:rPr>
                 <w:rFonts w:hint="eastAsia"/>
@@ -220,11 +203,6 @@
             <w:hideMark/>
           </w:tcPr>
           <w:p>
-            <w:pPr>
-              <w:rPr>
-                <w:rFonts w:hint="eastAsia"/>
-              </w:rPr>
-            </w:pPr>
             <w:r>
               <w:rPr>
                 <w:rFonts w:hint="eastAsia"/>
@@ -246,37 +224,39 @@
             <w:hideMark/>
           </w:tcPr>
           <w:p>
-            <w:pPr>
-              <w:rPr>
-                <w:rFonts w:hint="eastAsia"/>
-              </w:rPr>
-            </w:pPr>
-            <w:r>
-              <w:rPr>
-                <w:rFonts w:hint="eastAsia"/>
-              </w:rPr>
-              <w:t>관리자는 등록된 자전거 리스트를 조회할 수 있다.</w:t>
-            </w:r>
-          </w:p>
-        </w:tc>
-        <w:tc>
-          <w:tcPr>
-            <w:tcW w:w="0" w:type="auto"/>
-            <w:tcBorders>
-              <w:top w:val="outset" w:sz="6" w:space="0" w:color="auto"/>
-              <w:left w:val="outset" w:sz="6" w:space="0" w:color="auto"/>
-              <w:bottom w:val="outset" w:sz="6" w:space="0" w:color="auto"/>
-              <w:right w:val="outset" w:sz="6" w:space="0" w:color="auto"/>
-            </w:tcBorders>
-            <w:vAlign w:val="center"/>
-            <w:hideMark/>
-          </w:tcPr>
-          <w:p>
-            <w:pPr>
-              <w:rPr>
-                <w:rFonts w:hint="eastAsia"/>
-              </w:rPr>
-            </w:pPr>
+            <w:r>
+              <w:rPr>
+                <w:rFonts w:hint="eastAsia"/>
+              </w:rPr>
+              <w:t xml:space="preserve">관리자는 등록된 </w:t>
+            </w:r>
+            <w:r>
+              <w:rPr>
+                <w:rFonts w:hint="eastAsia"/>
+              </w:rPr>
+              <w:t xml:space="preserve">모든 </w:t>
+            </w:r>
+            <w:r>
+              <w:rPr>
+                <w:rFonts w:hint="eastAsia"/>
+              </w:rPr>
+              <w:t>자전거 리스트를 조회할 수 있다.</w:t>
+            </w:r>
+          </w:p>
+        </w:tc>
+        <w:tc>
+          <w:tcPr>
+            <w:tcW w:w="0" w:type="auto"/>
+            <w:tcBorders>
+              <w:top w:val="outset" w:sz="6" w:space="0" w:color="auto"/>
+              <w:left w:val="outset" w:sz="6" w:space="0" w:color="auto"/>
+              <w:bottom w:val="outset" w:sz="6" w:space="0" w:color="auto"/>
+              <w:right w:val="outset" w:sz="6" w:space="0" w:color="auto"/>
+            </w:tcBorders>
+            <w:vAlign w:val="center"/>
+            <w:hideMark/>
+          </w:tcPr>
+          <w:p>
             <w:r>
               <w:rPr>
                 <w:rFonts w:hint="eastAsia"/>
@@ -303,11 +283,6 @@
             <w:hideMark/>
           </w:tcPr>
           <w:p>
-            <w:pPr>
-              <w:rPr>
-                <w:rFonts w:hint="eastAsia"/>
-              </w:rPr>
-            </w:pPr>
             <w:r>
               <w:rPr>
                 <w:rFonts w:hint="eastAsia"/>
@@ -329,11 +304,6 @@
             <w:hideMark/>
           </w:tcPr>
           <w:p>
-            <w:pPr>
-              <w:rPr>
-                <w:rFonts w:hint="eastAsia"/>
-              </w:rPr>
-            </w:pPr>
             <w:r>
               <w:rPr>
                 <w:rFonts w:hint="eastAsia"/>
@@ -355,11 +325,6 @@
             <w:hideMark/>
           </w:tcPr>
           <w:p>
-            <w:pPr>
-              <w:rPr>
-                <w:rFonts w:hint="eastAsia"/>
-              </w:rPr>
-            </w:pPr>
             <w:r>
               <w:rPr>
                 <w:rFonts w:hint="eastAsia"/>
@@ -386,11 +351,6 @@
             <w:hideMark/>
           </w:tcPr>
           <w:p>
-            <w:pPr>
-              <w:rPr>
-                <w:rFonts w:hint="eastAsia"/>
-              </w:rPr>
-            </w:pPr>
             <w:r>
               <w:rPr>
                 <w:rFonts w:hint="eastAsia"/>
@@ -412,37 +372,39 @@
             <w:hideMark/>
           </w:tcPr>
           <w:p>
-            <w:pPr>
-              <w:rPr>
-                <w:rFonts w:hint="eastAsia"/>
-              </w:rPr>
-            </w:pPr>
-            <w:r>
-              <w:rPr>
-                <w:rFonts w:hint="eastAsia"/>
-              </w:rPr>
-              <w:t>관리자는 등록된 자전거 리스트에서 특정 자전거를 삭제할 수 있다.</w:t>
-            </w:r>
-          </w:p>
-        </w:tc>
-        <w:tc>
-          <w:tcPr>
-            <w:tcW w:w="0" w:type="auto"/>
-            <w:tcBorders>
-              <w:top w:val="outset" w:sz="6" w:space="0" w:color="auto"/>
-              <w:left w:val="outset" w:sz="6" w:space="0" w:color="auto"/>
-              <w:bottom w:val="outset" w:sz="6" w:space="0" w:color="auto"/>
-              <w:right w:val="outset" w:sz="6" w:space="0" w:color="auto"/>
-            </w:tcBorders>
-            <w:vAlign w:val="center"/>
-            <w:hideMark/>
-          </w:tcPr>
-          <w:p>
-            <w:pPr>
-              <w:rPr>
-                <w:rFonts w:hint="eastAsia"/>
-              </w:rPr>
-            </w:pPr>
+            <w:r>
+              <w:rPr>
+                <w:rFonts w:hint="eastAsia"/>
+              </w:rPr>
+              <w:t>관리자는 등록된 자전거 리스트</w:t>
+            </w:r>
+            <w:r>
+              <w:rPr>
+                <w:rFonts w:hint="eastAsia"/>
+              </w:rPr>
+              <w:t xml:space="preserve"> 조회</w:t>
+            </w:r>
+            <w:r>
+              <w:rPr>
+                <w:rFonts w:hint="eastAsia"/>
+              </w:rPr>
+              <w:t>에서 특정 자전거를 삭제할 수 있다.</w:t>
+            </w:r>
+          </w:p>
+        </w:tc>
+        <w:tc>
+          <w:tcPr>
+            <w:tcW w:w="0" w:type="auto"/>
+            <w:tcBorders>
+              <w:top w:val="outset" w:sz="6" w:space="0" w:color="auto"/>
+              <w:left w:val="outset" w:sz="6" w:space="0" w:color="auto"/>
+              <w:bottom w:val="outset" w:sz="6" w:space="0" w:color="auto"/>
+              <w:right w:val="outset" w:sz="6" w:space="0" w:color="auto"/>
+            </w:tcBorders>
+            <w:vAlign w:val="center"/>
+            <w:hideMark/>
+          </w:tcPr>
+          <w:p>
             <w:r>
               <w:rPr>
                 <w:rFonts w:hint="eastAsia"/>
@@ -469,11 +431,6 @@
             <w:hideMark/>
           </w:tcPr>
           <w:p>
-            <w:pPr>
-              <w:rPr>
-                <w:rFonts w:hint="eastAsia"/>
-              </w:rPr>
-            </w:pPr>
             <w:r>
               <w:rPr>
                 <w:rFonts w:hint="eastAsia"/>
@@ -495,11 +452,6 @@
             <w:hideMark/>
           </w:tcPr>
           <w:p>
-            <w:pPr>
-              <w:rPr>
-                <w:rFonts w:hint="eastAsia"/>
-              </w:rPr>
-            </w:pPr>
             <w:r>
               <w:rPr>
                 <w:rFonts w:hint="eastAsia"/>
@@ -521,11 +473,6 @@
             <w:hideMark/>
           </w:tcPr>
           <w:p>
-            <w:pPr>
-              <w:rPr>
-                <w:rFonts w:hint="eastAsia"/>
-              </w:rPr>
-            </w:pPr>
             <w:r>
               <w:rPr>
                 <w:rFonts w:hint="eastAsia"/>
@@ -552,11 +499,6 @@
             <w:hideMark/>
           </w:tcPr>
           <w:p>
-            <w:pPr>
-              <w:rPr>
-                <w:rFonts w:hint="eastAsia"/>
-              </w:rPr>
-            </w:pPr>
             <w:r>
               <w:rPr>
                 <w:rFonts w:hint="eastAsia"/>
@@ -578,11 +520,6 @@
             <w:hideMark/>
           </w:tcPr>
           <w:p>
-            <w:pPr>
-              <w:rPr>
-                <w:rFonts w:hint="eastAsia"/>
-              </w:rPr>
-            </w:pPr>
             <w:r>
               <w:rPr>
                 <w:rFonts w:hint="eastAsia"/>
@@ -604,11 +541,6 @@
             <w:hideMark/>
           </w:tcPr>
           <w:p>
-            <w:pPr>
-              <w:rPr>
-                <w:rFonts w:hint="eastAsia"/>
-              </w:rPr>
-            </w:pPr>
             <w:r>
               <w:rPr>
                 <w:rFonts w:hint="eastAsia"/>
@@ -635,11 +567,6 @@
             <w:hideMark/>
           </w:tcPr>
           <w:p>
-            <w:pPr>
-              <w:rPr>
-                <w:rFonts w:hint="eastAsia"/>
-              </w:rPr>
-            </w:pPr>
             <w:r>
               <w:rPr>
                 <w:rFonts w:hint="eastAsia"/>
@@ -661,11 +588,6 @@
             <w:hideMark/>
           </w:tcPr>
           <w:p>
-            <w:pPr>
-              <w:rPr>
-                <w:rFonts w:hint="eastAsia"/>
-              </w:rPr>
-            </w:pPr>
             <w:r>
               <w:rPr>
                 <w:rFonts w:hint="eastAsia"/>
@@ -687,11 +609,6 @@
             <w:hideMark/>
           </w:tcPr>
           <w:p>
-            <w:pPr>
-              <w:rPr>
-                <w:rFonts w:hint="eastAsia"/>
-              </w:rPr>
-            </w:pPr>
             <w:r>
               <w:rPr>
                 <w:rFonts w:hint="eastAsia"/>
@@ -718,11 +635,6 @@
             <w:hideMark/>
           </w:tcPr>
           <w:p>
-            <w:pPr>
-              <w:rPr>
-                <w:rFonts w:hint="eastAsia"/>
-              </w:rPr>
-            </w:pPr>
             <w:r>
               <w:rPr>
                 <w:rFonts w:hint="eastAsia"/>
@@ -744,11 +656,6 @@
             <w:hideMark/>
           </w:tcPr>
           <w:p>
-            <w:pPr>
-              <w:rPr>
-                <w:rFonts w:hint="eastAsia"/>
-              </w:rPr>
-            </w:pPr>
             <w:r>
               <w:rPr>
                 <w:rFonts w:hint="eastAsia"/>
@@ -784,11 +691,6 @@
             <w:hideMark/>
           </w:tcPr>
           <w:p>
-            <w:pPr>
-              <w:rPr>
-                <w:rFonts w:hint="eastAsia"/>
-              </w:rPr>
-            </w:pPr>
             <w:r>
               <w:rPr>
                 <w:rFonts w:hint="eastAsia"/>
@@ -1417,6 +1319,7 @@
   <w:style w:type="character" w:default="1" w:styleId="a0">
     <w:name w:val="Default Paragraph Font"/>
     <w:uiPriority w:val="1"/>
+    <w:semiHidden/>
     <w:unhideWhenUsed/>
   </w:style>
   <w:style w:type="table" w:default="1" w:styleId="a1">

</xml_diff>